<commit_message>
Actualización de la evidencia
</commit_message>
<xml_diff>
--- a/Evidencias/ALBGOMCEB/albgomceb - Evidencia 16.docx
+++ b/Evidencias/ALBGOMCEB/albgomceb - Evidencia 16.docx
@@ -9,8 +9,6 @@
       <w:r>
         <w:t>Evidencia 16 – Organización de las evidencias del grupo.</w:t>
       </w:r>
-      <w:bookmarkStart w:id="0" w:name="_GoBack"/>
-      <w:bookmarkEnd w:id="0"/>
     </w:p>
     <w:p>
       <w:pPr>
@@ -153,6 +151,12 @@
           <w:sz w:val="24"/>
         </w:rPr>
         <w:t xml:space="preserve"> </w:t>
+      </w:r>
+      <w:r>
+        <w:rPr>
+          <w:sz w:val="24"/>
+        </w:rPr>
+        <w:t>1 hora y 15 minutos</w:t>
       </w:r>
     </w:p>
     <w:p/>
@@ -192,7 +196,7 @@
         </w:numPr>
       </w:pPr>
       <w:r>
-        <w:t>Trabajé X horas en contactar a posibles patrocinadores. Se adjuntan las capturas de los mensajes:</w:t>
+        <w:t>He realizado el Excel con todas las evidencias del grupo 2 del comité de comunicación.</w:t>
       </w:r>
     </w:p>
     <w:p>
@@ -203,6 +207,52 @@
           <w:numId w:val="3"/>
         </w:numPr>
       </w:pPr>
+      <w:r>
+        <w:t>He contabilizado las horas de cada compañero del grupo.</w:t>
+      </w:r>
+    </w:p>
+    <w:p>
+      <w:pPr>
+        <w:pStyle w:val="Prrafodelista"/>
+        <w:numPr>
+          <w:ilvl w:val="0"/>
+          <w:numId w:val="3"/>
+        </w:numPr>
+      </w:pPr>
+      <w:r>
+        <w:t>He subido todas las evidencias a GitHub y establecido el enlace en el Excel.</w:t>
+      </w:r>
+    </w:p>
+    <w:bookmarkStart w:id="0" w:name="_GoBack"/>
+    <w:bookmarkEnd w:id="0"/>
+    <w:p>
+      <w:r>
+        <w:object w:dxaOrig="1543" w:dyaOrig="995">
+          <v:shapetype id="_x0000_t75" coordsize="21600,21600" o:spt="75" o:preferrelative="t" path="m@4@5l@4@11@9@11@9@5xe" filled="f" stroked="f">
+            <v:stroke joinstyle="miter"/>
+            <v:formulas>
+              <v:f eqn="if lineDrawn pixelLineWidth 0"/>
+              <v:f eqn="sum @0 1 0"/>
+              <v:f eqn="sum 0 0 @1"/>
+              <v:f eqn="prod @2 1 2"/>
+              <v:f eqn="prod @3 21600 pixelWidth"/>
+              <v:f eqn="prod @3 21600 pixelHeight"/>
+              <v:f eqn="sum @0 0 1"/>
+              <v:f eqn="prod @6 1 2"/>
+              <v:f eqn="prod @7 21600 pixelWidth"/>
+              <v:f eqn="sum @8 21600 0"/>
+              <v:f eqn="prod @7 21600 pixelHeight"/>
+              <v:f eqn="sum @10 21600 0"/>
+            </v:formulas>
+            <v:path o:extrusionok="f" gradientshapeok="t" o:connecttype="rect"/>
+            <o:lock v:ext="edit" aspectratio="t"/>
+          </v:shapetype>
+          <v:shape id="_x0000_i1025" type="#_x0000_t75" style="width:77.25pt;height:49.5pt" o:ole="">
+            <v:imagedata r:id="rId5" o:title=""/>
+          </v:shape>
+          <o:OLEObject Type="Embed" ProgID="Excel.Sheet.12" ShapeID="_x0000_i1025" DrawAspect="Icon" ObjectID="_1572110472" r:id="rId6"/>
+        </w:object>
+      </w:r>
     </w:p>
     <w:sectPr>
       <w:pgSz w:w="11906" w:h="16838"/>

</xml_diff>